<commit_message>
feat: add WordPress and MySQL Docker Compose setup with documentation
</commit_message>
<xml_diff>
--- a/lab4_5-docker/minh-chung-docker.docx
+++ b/lab4_5-docker/minh-chung-docker.docx
@@ -2411,6 +2411,9 @@
         <w:tab/>
       </w:r>
       <w:r>
+        <w:rPr>
+          <w:noProof/>
+        </w:rPr>
         <w:lastRenderedPageBreak/>
         <w:drawing>
           <wp:inline distT="0" distB="0" distL="0" distR="0" wp14:anchorId="2A8951F9" wp14:editId="51EEEFC0">
@@ -2554,6 +2557,9 @@
         <w:tab/>
       </w:r>
       <w:r>
+        <w:rPr>
+          <w:noProof/>
+        </w:rPr>
         <w:drawing>
           <wp:inline distT="0" distB="0" distL="0" distR="0" wp14:anchorId="6F622B9C" wp14:editId="28472F38">
             <wp:extent cx="6858000" cy="3857625"/>
@@ -2668,6 +2674,9 @@
         <w:ind w:left="567"/>
       </w:pPr>
       <w:r>
+        <w:rPr>
+          <w:noProof/>
+        </w:rPr>
         <w:lastRenderedPageBreak/>
         <w:drawing>
           <wp:inline distT="0" distB="0" distL="0" distR="0" wp14:anchorId="08D49C06" wp14:editId="13F56924">
@@ -2837,6 +2846,9 @@
         <w:tab/>
       </w:r>
       <w:r>
+        <w:rPr>
+          <w:noProof/>
+        </w:rPr>
         <w:drawing>
           <wp:inline distT="0" distB="0" distL="0" distR="0" wp14:anchorId="07B1AC90" wp14:editId="78F48626">
             <wp:extent cx="6858000" cy="3857625"/>
@@ -2981,6 +2993,9 @@
         <w:tab/>
       </w:r>
       <w:r>
+        <w:rPr>
+          <w:noProof/>
+        </w:rPr>
         <w:lastRenderedPageBreak/>
         <w:drawing>
           <wp:inline distT="0" distB="0" distL="0" distR="0" wp14:anchorId="7F7E8501" wp14:editId="4CE7C065">
@@ -3353,36 +3368,15 @@
           <w:bCs/>
         </w:rPr>
         <w:lastRenderedPageBreak/>
-        <w:t xml:space="preserve">Phần </w:t>
-      </w:r>
-      <w:r>
-        <w:rPr>
-          <w:b/>
-          <w:bCs/>
-        </w:rPr>
-        <w:t>3</w:t>
-      </w:r>
-      <w:r>
-        <w:rPr>
-          <w:b/>
-          <w:bCs/>
-        </w:rPr>
-        <w:t>:</w:t>
-      </w:r>
-      <w:r>
-        <w:rPr>
-          <w:b/>
-          <w:bCs/>
-        </w:rPr>
-        <w:tab/>
-        <w:t>Thao tác với Dockerfile</w:t>
-      </w:r>
-      <w:r>
-        <w:rPr>
-          <w:b/>
-          <w:bCs/>
-        </w:rPr>
-        <w:t xml:space="preserve"> Compose File</w:t>
+        <w:t>Phần 3:</w:t>
+      </w:r>
+      <w:r>
+        <w:rPr>
+          <w:b/>
+          <w:bCs/>
+        </w:rPr>
+        <w:tab/>
+        <w:t>Thao tác với Dockerfile Compose File</w:t>
       </w:r>
     </w:p>
     <w:p>
@@ -3573,20 +3567,11 @@
       </w:pPr>
       <w:r>
         <w:tab/>
-      </w:r>
-      <w:r>
-        <w:tab/>
         <w:t>MYSQL_ROOT_PASSWORD, MYSQL_DATABASE, MYSQL_USER, MYSQL_PASSWORD</w:t>
       </w:r>
       <w:r>
         <w:tab/>
       </w:r>
-      <w:r>
-        <w:tab/>
-      </w:r>
-      <w:r>
-        <w:tab/>
-      </w:r>
     </w:p>
     <w:p>
       <w:pPr>
@@ -3611,14 +3596,168 @@
     </w:p>
     <w:p>
       <w:pPr>
+        <w:pStyle w:val="ListParagraph"/>
+        <w:numPr>
+          <w:ilvl w:val="0"/>
+          <w:numId w:val="8"/>
+        </w:numPr>
+      </w:pPr>
+      <w:r>
+        <w:t>WordPress cần khai báo depends_on MySQL.</w:t>
+      </w:r>
+      <w:r>
+        <w:tab/>
+      </w:r>
+      <w:r>
+        <w:tab/>
+      </w:r>
+      <w:r>
+        <w:tab/>
+      </w:r>
+    </w:p>
+    <w:p>
+      <w:pPr>
+        <w:pStyle w:val="ListParagraph"/>
+        <w:numPr>
+          <w:ilvl w:val="0"/>
+          <w:numId w:val="8"/>
+        </w:numPr>
+      </w:pPr>
+      <w:r>
+        <w:t>Sử dụng network tùy chỉnh để kết nối giữa 2 service.</w:t>
+      </w:r>
+      <w:r>
+        <w:tab/>
+      </w:r>
+      <w:r>
+        <w:tab/>
+      </w:r>
+      <w:r>
+        <w:tab/>
+      </w:r>
+    </w:p>
+    <w:p>
+      <w:pPr>
+        <w:ind w:left="567"/>
+      </w:pPr>
+      <w:r>
+        <w:tab/>
+      </w:r>
+      <w:r>
+        <w:tab/>
+      </w:r>
+      <w:r>
+        <w:tab/>
+      </w:r>
+      <w:r>
+        <w:tab/>
+      </w:r>
+      <w:r>
+        <w:drawing>
+          <wp:inline distT="0" distB="0" distL="0" distR="0" wp14:anchorId="5EFFE79A" wp14:editId="3D5DE526">
+            <wp:extent cx="6858000" cy="3857625"/>
+            <wp:effectExtent l="0" t="0" r="0" b="9525"/>
+            <wp:docPr id="248711133" name="Picture 1" descr="A screenshot of a computer screen&#10;&#10;AI-generated content may be incorrect."/>
+            <wp:cNvGraphicFramePr>
+              <a:graphicFrameLocks xmlns:a="http://schemas.openxmlformats.org/drawingml/2006/main" noChangeAspect="1"/>
+            </wp:cNvGraphicFramePr>
+            <a:graphic xmlns:a="http://schemas.openxmlformats.org/drawingml/2006/main">
+              <a:graphicData uri="http://schemas.openxmlformats.org/drawingml/2006/picture">
+                <pic:pic xmlns:pic="http://schemas.openxmlformats.org/drawingml/2006/picture">
+                  <pic:nvPicPr>
+                    <pic:cNvPr id="248711133" name="Picture 1" descr="A screenshot of a computer screen&#10;&#10;AI-generated content may be incorrect."/>
+                    <pic:cNvPicPr/>
+                  </pic:nvPicPr>
+                  <pic:blipFill>
+                    <a:blip r:embed="rId32"/>
+                    <a:stretch>
+                      <a:fillRect/>
+                    </a:stretch>
+                  </pic:blipFill>
+                  <pic:spPr>
+                    <a:xfrm>
+                      <a:off x="0" y="0"/>
+                      <a:ext cx="6858000" cy="3857625"/>
+                    </a:xfrm>
+                    <a:prstGeom prst="rect">
+                      <a:avLst/>
+                    </a:prstGeom>
+                  </pic:spPr>
+                </pic:pic>
+              </a:graphicData>
+            </a:graphic>
+          </wp:inline>
+        </w:drawing>
+      </w:r>
+      <w:r>
+        <w:tab/>
+      </w:r>
+    </w:p>
+    <w:p>
+      <w:pPr>
+        <w:pStyle w:val="Heading3"/>
+        <w:ind w:left="567"/>
+        <w:rPr>
+          <w:b/>
+          <w:bCs/>
+        </w:rPr>
+      </w:pPr>
+      <w:r>
+        <w:rPr>
+          <w:b/>
+          <w:bCs/>
+        </w:rPr>
+        <w:lastRenderedPageBreak/>
+        <w:t>Bài tập 2: Ứng dụng Node.js + MongoDB</w:t>
+      </w:r>
+      <w:r>
+        <w:rPr>
+          <w:b/>
+          <w:bCs/>
+        </w:rPr>
+        <w:tab/>
+      </w:r>
+      <w:r>
+        <w:rPr>
+          <w:b/>
+          <w:bCs/>
+        </w:rPr>
+        <w:tab/>
+      </w:r>
+      <w:r>
+        <w:rPr>
+          <w:b/>
+          <w:bCs/>
+        </w:rPr>
+        <w:tab/>
+      </w:r>
+      <w:r>
+        <w:rPr>
+          <w:b/>
+          <w:bCs/>
+        </w:rPr>
+        <w:tab/>
+      </w:r>
+      <w:r>
+        <w:rPr>
+          <w:b/>
+          <w:bCs/>
+        </w:rPr>
+        <w:tab/>
+      </w:r>
+    </w:p>
+    <w:p>
+      <w:pPr>
         <w:ind w:left="1440"/>
       </w:pPr>
       <w:r>
-        <w:tab/>
-      </w:r>
-      <w:r>
-        <w:tab/>
-        <w:t>WordPress cần khai báo depends_on MySQL.</w:t>
+        <w:t>Mục tiêu: Triển khai ứng dụng Node.js (lưu dữ liệu vào MongoDB) và MongoDB với volume.</w:t>
+      </w:r>
+      <w:r>
+        <w:tab/>
+      </w:r>
+      <w:r>
+        <w:tab/>
       </w:r>
       <w:r>
         <w:tab/>
@@ -3635,11 +3774,94 @@
         <w:ind w:left="1440"/>
       </w:pPr>
       <w:r>
-        <w:tab/>
-      </w:r>
-      <w:r>
-        <w:tab/>
-        <w:t>Sử dụng network tùy chỉnh để kết nối giữa 2 service.</w:t>
+        <w:t>Yêu cầu:</w:t>
+      </w:r>
+      <w:r>
+        <w:tab/>
+      </w:r>
+      <w:r>
+        <w:tab/>
+      </w:r>
+      <w:r>
+        <w:tab/>
+      </w:r>
+      <w:r>
+        <w:tab/>
+      </w:r>
+      <w:r>
+        <w:tab/>
+      </w:r>
+    </w:p>
+    <w:p>
+      <w:pPr>
+        <w:ind w:left="1440"/>
+      </w:pPr>
+      <w:r>
+        <w:tab/>
+        <w:t>1. Viết Dockerfile cho ứng dụng Node.js (ví dụ: REST API đơn giản).</w:t>
+      </w:r>
+      <w:r>
+        <w:tab/>
+      </w:r>
+      <w:r>
+        <w:tab/>
+      </w:r>
+      <w:r>
+        <w:tab/>
+      </w:r>
+    </w:p>
+    <w:p>
+      <w:pPr>
+        <w:ind w:left="1440"/>
+      </w:pPr>
+      <w:r>
+        <w:tab/>
+        <w:t>2. Sử dụng image mongo:latest (port 27017).</w:t>
+      </w:r>
+      <w:r>
+        <w:tab/>
+      </w:r>
+      <w:r>
+        <w:tab/>
+      </w:r>
+      <w:r>
+        <w:tab/>
+      </w:r>
+      <w:r>
+        <w:tab/>
+      </w:r>
+    </w:p>
+    <w:p>
+      <w:pPr>
+        <w:ind w:left="1440"/>
+      </w:pPr>
+      <w:r>
+        <w:tab/>
+        <w:t>3. Volume cho MongoDB (/data/db).</w:t>
+      </w:r>
+      <w:r>
+        <w:tab/>
+      </w:r>
+      <w:r>
+        <w:tab/>
+      </w:r>
+      <w:r>
+        <w:tab/>
+      </w:r>
+      <w:r>
+        <w:tab/>
+      </w:r>
+    </w:p>
+    <w:p>
+      <w:pPr>
+        <w:ind w:left="1440"/>
+      </w:pPr>
+      <w:r>
+        <w:tab/>
+        <w:t>4. Đảm bảo Node.js service khởi động sau MongoDB (depends_on + healthcheck).</w:t>
+      </w:r>
+      <w:r>
+        <w:tab/>
       </w:r>
       <w:r>
         <w:tab/>
@@ -3685,7 +3907,7 @@
           <w:b/>
           <w:bCs/>
         </w:rPr>
-        <w:t>Bài tập 2: Ứng dụng Node.js + MongoDB</w:t>
+        <w:t>Bài tập 3: Load Balancing với Nginx + Flask</w:t>
       </w:r>
       <w:r>
         <w:rPr>
@@ -3728,7 +3950,7 @@
         <w:ind w:left="1440"/>
       </w:pPr>
       <w:r>
-        <w:t>Mục tiêu: Triển khai ứng dụng Node.js (lưu dữ liệu vào MongoDB) và MongoDB với volume.</w:t>
+        <w:t>Mục tiêu: Cân bằng tải giữa 2 instance Flask dùng Nginx.</w:t>
       </w:r>
       <w:r>
         <w:tab/>
@@ -3775,7 +3997,7 @@
       </w:pPr>
       <w:r>
         <w:tab/>
-        <w:t>1. Viết Dockerfile cho ứng dụng Node.js (ví dụ: REST API đơn giản).</w:t>
+        <w:t>1. 2 service Flask (sử dụng app.py từ bài tập trước, port 5000).</w:t>
       </w:r>
       <w:r>
         <w:tab/>
@@ -3796,7 +4018,7 @@
       </w:pPr>
       <w:r>
         <w:tab/>
-        <w:t>2. Sử dụng image mongo:latest (port 27017).</w:t>
+        <w:t>2. 1 service Nginx (port 8080) cấu hình làm reverse proxy:</w:t>
       </w:r>
       <w:r>
         <w:tab/>
@@ -3817,10 +4039,10 @@
       </w:pPr>
       <w:r>
         <w:tab/>
-        <w:t>3. Volume cho MongoDB (/data/db).</w:t>
-      </w:r>
-      <w:r>
-        <w:tab/>
+      </w:r>
+      <w:r>
+        <w:tab/>
+        <w:t>Chuyển request / đến các Flask instance (round-robin).</w:t>
       </w:r>
       <w:r>
         <w:tab/>
@@ -3838,7 +4060,7 @@
       </w:pPr>
       <w:r>
         <w:tab/>
-        <w:t>4. Đảm bảo Node.js service khởi động sau MongoDB (depends_on + healthcheck).</w:t>
+        <w:t>3. Tạo custom network và Nginx config.</w:t>
       </w:r>
       <w:r>
         <w:tab/>
@@ -3887,7 +4109,7 @@
           <w:b/>
           <w:bCs/>
         </w:rPr>
-        <w:t>Bài tập 3: Load Balancing với Nginx + Flask</w:t>
+        <w:t>Bài tập 4: Prometheus + Grafana Monitoring</w:t>
       </w:r>
       <w:r>
         <w:rPr>
@@ -3930,7 +4152,7 @@
         <w:ind w:left="1440"/>
       </w:pPr>
       <w:r>
-        <w:t>Mục tiêu: Cân bằng tải giữa 2 instance Flask dùng Nginx.</w:t>
+        <w:t>Mục tiêu: Giám sát Docker containers dùng Prometheus và Grafana.</w:t>
       </w:r>
       <w:r>
         <w:tab/>
@@ -3977,16 +4199,7 @@
       </w:pPr>
       <w:r>
         <w:tab/>
-        <w:t>1. 2 service Flask (sử dụng app.py từ bài tập trước, port 5000).</w:t>
-      </w:r>
-      <w:r>
-        <w:tab/>
-      </w:r>
-      <w:r>
-        <w:tab/>
-      </w:r>
-      <w:r>
-        <w:tab/>
+        <w:t>1. Service Prometheus (port 9090) với file cấu hình thu thập metrics từ Docker.</w:t>
       </w:r>
       <w:r>
         <w:tab/>
@@ -3997,363 +4210,161 @@
         <w:ind w:left="1440"/>
       </w:pPr>
       <w:r>
+        <w:tab/>
+        <w:t>2. Service Grafana (port 3000) kết nối đến Prometheus.</w:t>
+      </w:r>
+      <w:r>
+        <w:tab/>
+      </w:r>
+      <w:r>
+        <w:tab/>
+      </w:r>
+      <w:r>
+        <w:tab/>
+      </w:r>
+      <w:r>
+        <w:tab/>
+      </w:r>
+    </w:p>
+    <w:p>
+      <w:pPr>
+        <w:ind w:left="1440"/>
+      </w:pPr>
+      <w:r>
+        <w:tab/>
+        <w:t>3. Volume để lưu dữ liệu Prometheus và Grafana.</w:t>
+      </w:r>
+      <w:r>
+        <w:tab/>
+      </w:r>
+      <w:r>
+        <w:tab/>
+      </w:r>
+      <w:r>
+        <w:tab/>
+      </w:r>
+      <w:r>
+        <w:tab/>
+      </w:r>
+    </w:p>
+    <w:p>
+      <w:pPr>
+        <w:ind w:left="567"/>
+      </w:pPr>
+      <w:r>
+        <w:tab/>
+      </w:r>
+      <w:r>
+        <w:tab/>
+      </w:r>
+      <w:r>
+        <w:tab/>
+      </w:r>
+      <w:r>
+        <w:tab/>
+      </w:r>
+      <w:r>
+        <w:tab/>
+      </w:r>
+    </w:p>
+    <w:p>
+      <w:pPr>
+        <w:pStyle w:val="Heading3"/>
+        <w:ind w:left="567"/>
+        <w:rPr>
+          <w:b/>
+          <w:bCs/>
+        </w:rPr>
+      </w:pPr>
+      <w:r>
+        <w:rPr>
+          <w:b/>
+          <w:bCs/>
+        </w:rPr>
+        <w:t>Bài tập 5: Multi-tier Voting App</w:t>
+      </w:r>
+      <w:r>
+        <w:rPr>
+          <w:b/>
+          <w:bCs/>
+        </w:rPr>
+        <w:tab/>
+      </w:r>
+      <w:r>
+        <w:rPr>
+          <w:b/>
+          <w:bCs/>
+        </w:rPr>
+        <w:tab/>
+      </w:r>
+      <w:r>
+        <w:rPr>
+          <w:b/>
+          <w:bCs/>
+        </w:rPr>
+        <w:tab/>
+      </w:r>
+      <w:r>
+        <w:rPr>
+          <w:b/>
+          <w:bCs/>
+        </w:rPr>
+        <w:tab/>
+      </w:r>
+      <w:r>
+        <w:rPr>
+          <w:b/>
+          <w:bCs/>
+        </w:rPr>
+        <w:tab/>
+      </w:r>
+    </w:p>
+    <w:p>
+      <w:pPr>
+        <w:ind w:left="1440"/>
+      </w:pPr>
+      <w:r>
+        <w:t>Mục tiêu: Triển khai ứng dụng voting gồm 5 services (Tham khảo từ Docker Docs).</w:t>
+      </w:r>
+      <w:r>
+        <w:tab/>
+      </w:r>
+      <w:r>
+        <w:tab/>
+      </w:r>
+      <w:r>
+        <w:tab/>
+      </w:r>
+    </w:p>
+    <w:p>
+      <w:pPr>
+        <w:ind w:left="1440"/>
+      </w:pPr>
+      <w:r>
+        <w:t>Yêu cầu:</w:t>
+      </w:r>
+      <w:r>
+        <w:tab/>
+      </w:r>
+      <w:r>
+        <w:tab/>
+      </w:r>
+      <w:r>
+        <w:tab/>
+      </w:r>
+      <w:r>
+        <w:tab/>
+      </w:r>
+      <w:r>
+        <w:tab/>
+      </w:r>
+    </w:p>
+    <w:p>
+      <w:pPr>
+        <w:ind w:left="1440"/>
+      </w:pPr>
+      <w:r>
         <w:lastRenderedPageBreak/>
-        <w:tab/>
-        <w:t>2. 1 service Nginx (port 8080) cấu hình làm reverse proxy:</w:t>
-      </w:r>
-      <w:r>
-        <w:tab/>
-      </w:r>
-      <w:r>
-        <w:tab/>
-      </w:r>
-      <w:r>
-        <w:tab/>
-      </w:r>
-      <w:r>
-        <w:tab/>
-      </w:r>
-    </w:p>
-    <w:p>
-      <w:pPr>
-        <w:ind w:left="1440"/>
-      </w:pPr>
-      <w:r>
-        <w:tab/>
-      </w:r>
-      <w:r>
-        <w:tab/>
-        <w:t>Chuyển request / đến các Flask instance (round-robin).</w:t>
-      </w:r>
-      <w:r>
-        <w:tab/>
-      </w:r>
-      <w:r>
-        <w:tab/>
-      </w:r>
-      <w:r>
-        <w:tab/>
-      </w:r>
-    </w:p>
-    <w:p>
-      <w:pPr>
-        <w:ind w:left="1440"/>
-      </w:pPr>
-      <w:r>
-        <w:tab/>
-        <w:t>3. Tạo custom network và Nginx config.</w:t>
-      </w:r>
-      <w:r>
-        <w:tab/>
-      </w:r>
-      <w:r>
-        <w:tab/>
-      </w:r>
-      <w:r>
-        <w:tab/>
-      </w:r>
-      <w:r>
-        <w:tab/>
-      </w:r>
-    </w:p>
-    <w:p>
-      <w:pPr>
-        <w:ind w:left="567"/>
-      </w:pPr>
-      <w:r>
-        <w:tab/>
-      </w:r>
-      <w:r>
-        <w:tab/>
-      </w:r>
-      <w:r>
-        <w:tab/>
-      </w:r>
-      <w:r>
-        <w:tab/>
-      </w:r>
-      <w:r>
-        <w:tab/>
-      </w:r>
-    </w:p>
-    <w:p>
-      <w:pPr>
-        <w:pStyle w:val="Heading3"/>
-        <w:ind w:left="567"/>
-        <w:rPr>
-          <w:b/>
-          <w:bCs/>
-        </w:rPr>
-      </w:pPr>
-      <w:r>
-        <w:rPr>
-          <w:b/>
-          <w:bCs/>
-        </w:rPr>
-        <w:t>Bài tập 4: Prometheus + Grafana Monitoring</w:t>
-      </w:r>
-      <w:r>
-        <w:rPr>
-          <w:b/>
-          <w:bCs/>
-        </w:rPr>
-        <w:tab/>
-      </w:r>
-      <w:r>
-        <w:rPr>
-          <w:b/>
-          <w:bCs/>
-        </w:rPr>
-        <w:tab/>
-      </w:r>
-      <w:r>
-        <w:rPr>
-          <w:b/>
-          <w:bCs/>
-        </w:rPr>
-        <w:tab/>
-      </w:r>
-      <w:r>
-        <w:rPr>
-          <w:b/>
-          <w:bCs/>
-        </w:rPr>
-        <w:tab/>
-      </w:r>
-      <w:r>
-        <w:rPr>
-          <w:b/>
-          <w:bCs/>
-        </w:rPr>
-        <w:tab/>
-      </w:r>
-    </w:p>
-    <w:p>
-      <w:pPr>
-        <w:ind w:left="1440"/>
-      </w:pPr>
-      <w:r>
-        <w:t>Mục tiêu: Giám sát Docker containers dùng Prometheus và Grafana.</w:t>
-      </w:r>
-      <w:r>
-        <w:tab/>
-      </w:r>
-      <w:r>
-        <w:tab/>
-      </w:r>
-      <w:r>
-        <w:tab/>
-      </w:r>
-      <w:r>
-        <w:tab/>
-      </w:r>
-      <w:r>
-        <w:tab/>
-      </w:r>
-    </w:p>
-    <w:p>
-      <w:pPr>
-        <w:ind w:left="1440"/>
-      </w:pPr>
-      <w:r>
-        <w:t>Yêu cầu:</w:t>
-      </w:r>
-      <w:r>
-        <w:tab/>
-      </w:r>
-      <w:r>
-        <w:tab/>
-      </w:r>
-      <w:r>
-        <w:tab/>
-      </w:r>
-      <w:r>
-        <w:tab/>
-      </w:r>
-      <w:r>
-        <w:tab/>
-      </w:r>
-    </w:p>
-    <w:p>
-      <w:pPr>
-        <w:ind w:left="1440"/>
-      </w:pPr>
-      <w:r>
-        <w:tab/>
-        <w:t>1. Service Prometheus (port 9090) với file cấu hình thu thập metrics từ Docker.</w:t>
-      </w:r>
-      <w:r>
-        <w:tab/>
-      </w:r>
-      <w:r>
-        <w:tab/>
-      </w:r>
-      <w:r>
-        <w:tab/>
-      </w:r>
-      <w:r>
-        <w:tab/>
-      </w:r>
-    </w:p>
-    <w:p>
-      <w:pPr>
-        <w:ind w:left="1440"/>
-      </w:pPr>
-      <w:r>
-        <w:tab/>
-        <w:t>2. Service Grafana (port 3000) kết nối đến Prometheus.</w:t>
-      </w:r>
-      <w:r>
-        <w:tab/>
-      </w:r>
-      <w:r>
-        <w:tab/>
-      </w:r>
-      <w:r>
-        <w:tab/>
-      </w:r>
-      <w:r>
-        <w:tab/>
-      </w:r>
-    </w:p>
-    <w:p>
-      <w:pPr>
-        <w:ind w:left="1440"/>
-      </w:pPr>
-      <w:r>
-        <w:tab/>
-        <w:t>3. Volume để lưu dữ liệu Prometheus và Grafana.</w:t>
-      </w:r>
-      <w:r>
-        <w:tab/>
-      </w:r>
-      <w:r>
-        <w:tab/>
-      </w:r>
-      <w:r>
-        <w:tab/>
-      </w:r>
-      <w:r>
-        <w:tab/>
-      </w:r>
-    </w:p>
-    <w:p>
-      <w:pPr>
-        <w:ind w:left="567"/>
-      </w:pPr>
-      <w:r>
-        <w:tab/>
-      </w:r>
-      <w:r>
-        <w:tab/>
-      </w:r>
-      <w:r>
-        <w:tab/>
-      </w:r>
-      <w:r>
-        <w:tab/>
-      </w:r>
-      <w:r>
-        <w:tab/>
-      </w:r>
-    </w:p>
-    <w:p>
-      <w:pPr>
-        <w:pStyle w:val="Heading3"/>
-        <w:ind w:left="567"/>
-        <w:rPr>
-          <w:b/>
-          <w:bCs/>
-        </w:rPr>
-      </w:pPr>
-      <w:r>
-        <w:rPr>
-          <w:b/>
-          <w:bCs/>
-        </w:rPr>
-        <w:t>Bài tập 5: Multi-tier Voting App</w:t>
-      </w:r>
-      <w:r>
-        <w:rPr>
-          <w:b/>
-          <w:bCs/>
-        </w:rPr>
-        <w:tab/>
-      </w:r>
-      <w:r>
-        <w:rPr>
-          <w:b/>
-          <w:bCs/>
-        </w:rPr>
-        <w:tab/>
-      </w:r>
-      <w:r>
-        <w:rPr>
-          <w:b/>
-          <w:bCs/>
-        </w:rPr>
-        <w:tab/>
-      </w:r>
-      <w:r>
-        <w:rPr>
-          <w:b/>
-          <w:bCs/>
-        </w:rPr>
-        <w:tab/>
-      </w:r>
-      <w:r>
-        <w:rPr>
-          <w:b/>
-          <w:bCs/>
-        </w:rPr>
-        <w:tab/>
-      </w:r>
-    </w:p>
-    <w:p>
-      <w:pPr>
-        <w:ind w:left="1440"/>
-      </w:pPr>
-      <w:r>
-        <w:t>Mục tiêu: Triển khai ứng dụng voting gồm 5 services (Tham khảo từ Docker Docs).</w:t>
-      </w:r>
-      <w:r>
-        <w:tab/>
-      </w:r>
-      <w:r>
-        <w:tab/>
-      </w:r>
-      <w:r>
-        <w:tab/>
-      </w:r>
-    </w:p>
-    <w:p>
-      <w:pPr>
-        <w:ind w:left="1440"/>
-      </w:pPr>
-      <w:r>
-        <w:t>Yêu cầu:</w:t>
-      </w:r>
-      <w:r>
-        <w:tab/>
-      </w:r>
-      <w:r>
-        <w:tab/>
-      </w:r>
-      <w:r>
-        <w:tab/>
-      </w:r>
-      <w:r>
-        <w:tab/>
-      </w:r>
-      <w:r>
-        <w:tab/>
-      </w:r>
-    </w:p>
-    <w:p>
-      <w:pPr>
-        <w:ind w:left="1440"/>
-      </w:pPr>
-      <w:r>
         <w:tab/>
         <w:t>1. Frontend: vote (Python, port 5000).</w:t>
       </w:r>
@@ -5177,6 +5188,119 @@
       <w:pPr>
         <w:ind w:left="7047" w:hanging="180"/>
       </w:pPr>
+    </w:lvl>
+  </w:abstractNum>
+  <w:abstractNum w:abstractNumId="7" w15:restartNumberingAfterBreak="0">
+    <w:nsid w:val="7B5F2CF2"/>
+    <w:multiLevelType w:val="hybridMultilevel"/>
+    <w:tmpl w:val="DEE0BEF2"/>
+    <w:lvl w:ilvl="0" w:tplc="C63446AA">
+      <w:start w:val="1"/>
+      <w:numFmt w:val="bullet"/>
+      <w:lvlText w:val="-"/>
+      <w:lvlJc w:val="left"/>
+      <w:pPr>
+        <w:ind w:left="2880" w:hanging="360"/>
+      </w:pPr>
+      <w:rPr>
+        <w:rFonts w:ascii="Times New Roman" w:hAnsi="Times New Roman" w:cs="Times New Roman" w:hint="default"/>
+      </w:rPr>
+    </w:lvl>
+    <w:lvl w:ilvl="1" w:tplc="04090003">
+      <w:start w:val="1"/>
+      <w:numFmt w:val="bullet"/>
+      <w:lvlText w:val="o"/>
+      <w:lvlJc w:val="left"/>
+      <w:pPr>
+        <w:ind w:left="3600" w:hanging="360"/>
+      </w:pPr>
+      <w:rPr>
+        <w:rFonts w:ascii="Courier New" w:hAnsi="Courier New" w:cs="Courier New" w:hint="default"/>
+      </w:rPr>
+    </w:lvl>
+    <w:lvl w:ilvl="2" w:tplc="04090005">
+      <w:start w:val="1"/>
+      <w:numFmt w:val="bullet"/>
+      <w:lvlText w:val=""/>
+      <w:lvlJc w:val="left"/>
+      <w:pPr>
+        <w:ind w:left="4320" w:hanging="360"/>
+      </w:pPr>
+      <w:rPr>
+        <w:rFonts w:ascii="Wingdings" w:hAnsi="Wingdings" w:hint="default"/>
+      </w:rPr>
+    </w:lvl>
+    <w:lvl w:ilvl="3" w:tplc="04090001" w:tentative="1">
+      <w:start w:val="1"/>
+      <w:numFmt w:val="bullet"/>
+      <w:lvlText w:val=""/>
+      <w:lvlJc w:val="left"/>
+      <w:pPr>
+        <w:ind w:left="5040" w:hanging="360"/>
+      </w:pPr>
+      <w:rPr>
+        <w:rFonts w:ascii="Symbol" w:hAnsi="Symbol" w:hint="default"/>
+      </w:rPr>
+    </w:lvl>
+    <w:lvl w:ilvl="4" w:tplc="04090003" w:tentative="1">
+      <w:start w:val="1"/>
+      <w:numFmt w:val="bullet"/>
+      <w:lvlText w:val="o"/>
+      <w:lvlJc w:val="left"/>
+      <w:pPr>
+        <w:ind w:left="5760" w:hanging="360"/>
+      </w:pPr>
+      <w:rPr>
+        <w:rFonts w:ascii="Courier New" w:hAnsi="Courier New" w:cs="Courier New" w:hint="default"/>
+      </w:rPr>
+    </w:lvl>
+    <w:lvl w:ilvl="5" w:tplc="04090005" w:tentative="1">
+      <w:start w:val="1"/>
+      <w:numFmt w:val="bullet"/>
+      <w:lvlText w:val=""/>
+      <w:lvlJc w:val="left"/>
+      <w:pPr>
+        <w:ind w:left="6480" w:hanging="360"/>
+      </w:pPr>
+      <w:rPr>
+        <w:rFonts w:ascii="Wingdings" w:hAnsi="Wingdings" w:hint="default"/>
+      </w:rPr>
+    </w:lvl>
+    <w:lvl w:ilvl="6" w:tplc="04090001" w:tentative="1">
+      <w:start w:val="1"/>
+      <w:numFmt w:val="bullet"/>
+      <w:lvlText w:val=""/>
+      <w:lvlJc w:val="left"/>
+      <w:pPr>
+        <w:ind w:left="7200" w:hanging="360"/>
+      </w:pPr>
+      <w:rPr>
+        <w:rFonts w:ascii="Symbol" w:hAnsi="Symbol" w:hint="default"/>
+      </w:rPr>
+    </w:lvl>
+    <w:lvl w:ilvl="7" w:tplc="04090003" w:tentative="1">
+      <w:start w:val="1"/>
+      <w:numFmt w:val="bullet"/>
+      <w:lvlText w:val="o"/>
+      <w:lvlJc w:val="left"/>
+      <w:pPr>
+        <w:ind w:left="7920" w:hanging="360"/>
+      </w:pPr>
+      <w:rPr>
+        <w:rFonts w:ascii="Courier New" w:hAnsi="Courier New" w:cs="Courier New" w:hint="default"/>
+      </w:rPr>
+    </w:lvl>
+    <w:lvl w:ilvl="8" w:tplc="04090005" w:tentative="1">
+      <w:start w:val="1"/>
+      <w:numFmt w:val="bullet"/>
+      <w:lvlText w:val=""/>
+      <w:lvlJc w:val="left"/>
+      <w:pPr>
+        <w:ind w:left="8640" w:hanging="360"/>
+      </w:pPr>
+      <w:rPr>
+        <w:rFonts w:ascii="Wingdings" w:hAnsi="Wingdings" w:hint="default"/>
+      </w:rPr>
     </w:lvl>
   </w:abstractNum>
   <w:num w:numId="1" w16cid:durableId="413480957">
@@ -5199,6 +5323,9 @@
   </w:num>
   <w:num w:numId="7" w16cid:durableId="2133405111">
     <w:abstractNumId w:val="3"/>
+  </w:num>
+  <w:num w:numId="8" w16cid:durableId="809202702">
+    <w:abstractNumId w:val="7"/>
   </w:num>
 </w:numbering>
 </file>

</xml_diff>